<commit_message>
creating pull request from command line
</commit_message>
<xml_diff>
--- a/rajat_upadhyay-assignment1solution.docx
+++ b/rajat_upadhyay-assignment1solution.docx
@@ -73,29 +73,162 @@
     <w:p/>
     <w:p>
       <w:r>
-        <w:t xml:space="preserve">CREATE TABLE team_details (sno int, team_name varchar(255) PRIMARY KEY, captain varchar(255), </w:t>
-      </w:r>
-    </w:p>
-    <w:p>
-      <w:r>
-        <w:t>owner varchar(255), home_ground varchar(255));</w:t>
+        <w:t xml:space="preserve">CREATE TABLE </w:t>
+      </w:r>
+      <w:proofErr w:type="spellStart"/>
+      <w:r>
+        <w:t>team_details</w:t>
+      </w:r>
+      <w:proofErr w:type="spellEnd"/>
+      <w:r>
+        <w:t xml:space="preserve"> (</w:t>
+      </w:r>
+      <w:proofErr w:type="spellStart"/>
+      <w:r>
+        <w:t>sno</w:t>
+      </w:r>
+      <w:proofErr w:type="spellEnd"/>
+      <w:r>
+        <w:t xml:space="preserve"> int, </w:t>
+      </w:r>
+      <w:proofErr w:type="spellStart"/>
+      <w:r>
+        <w:t>team_name</w:t>
+      </w:r>
+      <w:proofErr w:type="spellEnd"/>
+      <w:r>
+        <w:t xml:space="preserve"> </w:t>
+      </w:r>
+      <w:proofErr w:type="gramStart"/>
+      <w:r>
+        <w:t>varchar(</w:t>
+      </w:r>
+      <w:proofErr w:type="gramEnd"/>
+      <w:r>
+        <w:t xml:space="preserve">255) PRIMARY KEY, captain varchar(255), </w:t>
+      </w:r>
+    </w:p>
+    <w:p>
+      <w:r>
+        <w:t xml:space="preserve">owner </w:t>
+      </w:r>
+      <w:proofErr w:type="gramStart"/>
+      <w:r>
+        <w:t>varchar(</w:t>
+      </w:r>
+      <w:proofErr w:type="gramEnd"/>
+      <w:r>
+        <w:t xml:space="preserve">255), </w:t>
+      </w:r>
+      <w:proofErr w:type="spellStart"/>
+      <w:r>
+        <w:t>home_ground</w:t>
+      </w:r>
+      <w:proofErr w:type="spellEnd"/>
+      <w:r>
+        <w:t xml:space="preserve"> varchar(255));</w:t>
       </w:r>
     </w:p>
     <w:p/>
     <w:p>
       <w:r>
-        <w:t>CREATE TABLE fixtures (match_number int primary key, home_team varchar(255),</w:t>
-      </w:r>
-    </w:p>
-    <w:p>
-      <w:r>
-        <w:t>away_team varchar(255), venue varchar(255),team_won varchar(255), team_lost varchar(255));</w:t>
+        <w:t>CREATE TABLE fixtures (</w:t>
+      </w:r>
+      <w:proofErr w:type="spellStart"/>
+      <w:r>
+        <w:t>match_number</w:t>
+      </w:r>
+      <w:proofErr w:type="spellEnd"/>
+      <w:r>
+        <w:t xml:space="preserve"> int primary key, </w:t>
+      </w:r>
+      <w:proofErr w:type="spellStart"/>
+      <w:r>
+        <w:t>home_team</w:t>
+      </w:r>
+      <w:proofErr w:type="spellEnd"/>
+      <w:r>
+        <w:t xml:space="preserve"> </w:t>
+      </w:r>
+      <w:proofErr w:type="gramStart"/>
+      <w:r>
+        <w:t>varchar(</w:t>
+      </w:r>
+      <w:proofErr w:type="gramEnd"/>
+      <w:r>
+        <w:t>255),</w:t>
+      </w:r>
+    </w:p>
+    <w:p>
+      <w:proofErr w:type="spellStart"/>
+      <w:r>
+        <w:t>away_team</w:t>
+      </w:r>
+      <w:proofErr w:type="spellEnd"/>
+      <w:r>
+        <w:t xml:space="preserve"> </w:t>
+      </w:r>
+      <w:proofErr w:type="gramStart"/>
+      <w:r>
+        <w:t>varchar(</w:t>
+      </w:r>
+      <w:proofErr w:type="gramEnd"/>
+      <w:r>
+        <w:t>255), venue varchar(255),</w:t>
+      </w:r>
+      <w:proofErr w:type="spellStart"/>
+      <w:r>
+        <w:t>team_won</w:t>
+      </w:r>
+      <w:proofErr w:type="spellEnd"/>
+      <w:r>
+        <w:t xml:space="preserve"> varchar(255), </w:t>
+      </w:r>
+      <w:proofErr w:type="spellStart"/>
+      <w:r>
+        <w:t>team_lost</w:t>
+      </w:r>
+      <w:proofErr w:type="spellEnd"/>
+      <w:r>
+        <w:t xml:space="preserve"> varchar(255));</w:t>
       </w:r>
     </w:p>
     <w:p/>
     <w:p>
       <w:r>
-        <w:t>CREATE TABLE points (team_name varchar(255) primary key, no_of_wins int, no_of_loss int, points int);</w:t>
+        <w:t>CREATE TABLE points (</w:t>
+      </w:r>
+      <w:proofErr w:type="spellStart"/>
+      <w:r>
+        <w:t>team_name</w:t>
+      </w:r>
+      <w:proofErr w:type="spellEnd"/>
+      <w:r>
+        <w:t xml:space="preserve"> </w:t>
+      </w:r>
+      <w:proofErr w:type="gramStart"/>
+      <w:r>
+        <w:t>varchar(</w:t>
+      </w:r>
+      <w:proofErr w:type="gramEnd"/>
+      <w:r>
+        <w:t xml:space="preserve">255) primary key, </w:t>
+      </w:r>
+      <w:proofErr w:type="spellStart"/>
+      <w:r>
+        <w:t>no_of_wins</w:t>
+      </w:r>
+      <w:proofErr w:type="spellEnd"/>
+      <w:r>
+        <w:t xml:space="preserve"> int, </w:t>
+      </w:r>
+      <w:proofErr w:type="spellStart"/>
+      <w:r>
+        <w:t>no_of_loss</w:t>
+      </w:r>
+      <w:proofErr w:type="spellEnd"/>
+      <w:r>
+        <w:t xml:space="preserve"> int, points int);</w:t>
       </w:r>
     </w:p>
     <w:p/>
@@ -218,20 +351,70 @@
     <w:p/>
     <w:p>
       <w:r>
-        <w:t>COPY team_details FROM 'C:\Users\Public\team_details_data.csv' DELIMITER ',' CSV HEADER;</w:t>
-      </w:r>
+        <w:t xml:space="preserve">COPY </w:t>
+      </w:r>
+      <w:proofErr w:type="spellStart"/>
+      <w:r>
+        <w:t>team_details</w:t>
+      </w:r>
+      <w:proofErr w:type="spellEnd"/>
+      <w:r>
+        <w:t xml:space="preserve"> FROM 'C:\Users\Public\team_details_data.csv' DELIMITER ',' CSV </w:t>
+      </w:r>
+      <w:proofErr w:type="gramStart"/>
+      <w:r>
+        <w:t>HEADER;</w:t>
+      </w:r>
+      <w:proofErr w:type="gramEnd"/>
     </w:p>
     <w:p/>
     <w:p>
       <w:r>
-        <w:t>select * from team_details;</w:t>
-      </w:r>
+        <w:t xml:space="preserve">select * from </w:t>
+      </w:r>
+      <w:proofErr w:type="spellStart"/>
+      <w:r>
+        <w:t>team_</w:t>
+      </w:r>
+      <w:proofErr w:type="gramStart"/>
+      <w:r>
+        <w:t>details</w:t>
+      </w:r>
+      <w:proofErr w:type="spellEnd"/>
+      <w:r>
+        <w:t>;</w:t>
+      </w:r>
+      <w:proofErr w:type="gramEnd"/>
     </w:p>
     <w:p/>
     <w:p>
       <w:r>
         <w:lastRenderedPageBreak/>
-        <w:t>select count(distinct team_name) from team_details;</w:t>
+        <w:t xml:space="preserve">select </w:t>
+      </w:r>
+      <w:proofErr w:type="gramStart"/>
+      <w:r>
+        <w:t>count(</w:t>
+      </w:r>
+      <w:proofErr w:type="gramEnd"/>
+      <w:r>
+        <w:t xml:space="preserve">distinct </w:t>
+      </w:r>
+      <w:proofErr w:type="spellStart"/>
+      <w:r>
+        <w:t>team_name</w:t>
+      </w:r>
+      <w:proofErr w:type="spellEnd"/>
+      <w:r>
+        <w:t xml:space="preserve">) from </w:t>
+      </w:r>
+      <w:proofErr w:type="spellStart"/>
+      <w:r>
+        <w:t>team_details</w:t>
+      </w:r>
+      <w:proofErr w:type="spellEnd"/>
+      <w:r>
+        <w:t>;</w:t>
       </w:r>
     </w:p>
     <w:p/>
@@ -315,13 +498,23 @@
     <w:p/>
     <w:p>
       <w:r>
-        <w:t>COPY fixtures FROM 'C:\Users\Public\fixtures_data.csv' DELIMITER ',' CSV HEADER;</w:t>
-      </w:r>
-    </w:p>
-    <w:p>
-      <w:r>
-        <w:t>SELECT * FROM fixtures;</w:t>
-      </w:r>
+        <w:t xml:space="preserve">COPY fixtures FROM 'C:\Users\Public\fixtures_data.csv' DELIMITER ',' CSV </w:t>
+      </w:r>
+      <w:proofErr w:type="gramStart"/>
+      <w:r>
+        <w:t>HEADER;</w:t>
+      </w:r>
+      <w:proofErr w:type="gramEnd"/>
+    </w:p>
+    <w:p>
+      <w:r>
+        <w:t xml:space="preserve">SELECT * FROM </w:t>
+      </w:r>
+      <w:proofErr w:type="gramStart"/>
+      <w:r>
+        <w:t>fixtures;</w:t>
+      </w:r>
+      <w:proofErr w:type="gramEnd"/>
     </w:p>
     <w:p/>
     <w:p>
@@ -397,8 +590,21 @@
     <w:p/>
     <w:p>
       <w:r>
-        <w:t>select * from fixtures where home_team = 'RCB' and venue='Bangalore';</w:t>
-      </w:r>
+        <w:t xml:space="preserve">select * from fixtures where </w:t>
+      </w:r>
+      <w:proofErr w:type="spellStart"/>
+      <w:r>
+        <w:t>home_team</w:t>
+      </w:r>
+      <w:proofErr w:type="spellEnd"/>
+      <w:r>
+        <w:t xml:space="preserve"> = 'RCB' and venue='Bangalore</w:t>
+      </w:r>
+      <w:proofErr w:type="gramStart"/>
+      <w:r>
+        <w:t>';</w:t>
+      </w:r>
+      <w:proofErr w:type="gramEnd"/>
     </w:p>
     <w:p/>
     <w:p>
@@ -474,8 +680,21 @@
     <w:p/>
     <w:p>
       <w:r>
-        <w:t>select team_lost from fixtures where venue ='Kolkata';</w:t>
-      </w:r>
+        <w:t xml:space="preserve">select </w:t>
+      </w:r>
+      <w:proofErr w:type="spellStart"/>
+      <w:r>
+        <w:t>team_lost</w:t>
+      </w:r>
+      <w:proofErr w:type="spellEnd"/>
+      <w:r>
+        <w:t xml:space="preserve"> from fixtures where venue ='Kolkata</w:t>
+      </w:r>
+      <w:proofErr w:type="gramStart"/>
+      <w:r>
+        <w:t>';</w:t>
+      </w:r>
+      <w:proofErr w:type="gramEnd"/>
     </w:p>
     <w:p>
       <w:pPr>
@@ -754,8 +973,13 @@
     </w:p>
     <w:p>
       <w:r>
-        <w:t>git init</w:t>
-      </w:r>
+        <w:t xml:space="preserve">git </w:t>
+      </w:r>
+      <w:proofErr w:type="spellStart"/>
+      <w:r>
+        <w:t>init</w:t>
+      </w:r>
+      <w:proofErr w:type="spellEnd"/>
     </w:p>
     <w:p>
       <w:r>
@@ -777,8 +1001,13 @@
     </w:p>
     <w:p>
       <w:r>
-        <w:t>git add .</w:t>
-      </w:r>
+        <w:t xml:space="preserve">git </w:t>
+      </w:r>
+      <w:proofErr w:type="gramStart"/>
+      <w:r>
+        <w:t>add .</w:t>
+      </w:r>
+      <w:proofErr w:type="gramEnd"/>
     </w:p>
     <w:p>
       <w:r>
@@ -931,8 +1160,13 @@
       </w:r>
     </w:p>
     <w:p>
-      <w:r>
-        <w:t>git add queries.txt</w:t>
+      <w:proofErr w:type="gramStart"/>
+      <w:r>
+        <w:t>git</w:t>
+      </w:r>
+      <w:proofErr w:type="gramEnd"/>
+      <w:r>
+        <w:t xml:space="preserve"> add queries.txt</w:t>
       </w:r>
     </w:p>
     <w:p>
@@ -944,6 +1178,320 @@
     <w:p>
       <w:r>
         <w:t>git push origin assignment1</w:t>
+      </w:r>
+    </w:p>
+    <w:p/>
+    <w:p>
+      <w:pPr>
+        <w:rPr>
+          <w:b/>
+          <w:bCs/>
+        </w:rPr>
+      </w:pPr>
+      <w:r>
+        <w:rPr>
+          <w:b/>
+          <w:bCs/>
+        </w:rPr>
+        <w:t>MILESTONE 11</w:t>
+      </w:r>
+    </w:p>
+    <w:p>
+      <w:pPr>
+        <w:rPr>
+          <w:b/>
+          <w:bCs/>
+        </w:rPr>
+      </w:pPr>
+      <w:r>
+        <w:rPr>
+          <w:b/>
+          <w:bCs/>
+          <w:noProof/>
+        </w:rPr>
+        <w:drawing>
+          <wp:inline distT="0" distB="0" distL="0" distR="0" wp14:anchorId="5AB66EAE" wp14:editId="0F63BF5D">
+            <wp:extent cx="5943600" cy="3343275"/>
+            <wp:effectExtent l="0" t="0" r="0" b="9525"/>
+            <wp:docPr id="14" name="Picture 14" descr="Text&#10;&#10;Description automatically generated"/>
+            <wp:cNvGraphicFramePr>
+              <a:graphicFrameLocks xmlns:a="http://schemas.openxmlformats.org/drawingml/2006/main" noChangeAspect="1"/>
+            </wp:cNvGraphicFramePr>
+            <a:graphic xmlns:a="http://schemas.openxmlformats.org/drawingml/2006/main">
+              <a:graphicData uri="http://schemas.openxmlformats.org/drawingml/2006/picture">
+                <pic:pic xmlns:pic="http://schemas.openxmlformats.org/drawingml/2006/picture">
+                  <pic:nvPicPr>
+                    <pic:cNvPr id="14" name="Picture 14" descr="Text&#10;&#10;Description automatically generated"/>
+                    <pic:cNvPicPr/>
+                  </pic:nvPicPr>
+                  <pic:blipFill>
+                    <a:blip r:embed="rId19" cstate="print">
+                      <a:extLst>
+                        <a:ext uri="{28A0092B-C50C-407E-A947-70E740481C1C}">
+                          <a14:useLocalDpi xmlns:a14="http://schemas.microsoft.com/office/drawing/2010/main" val="0"/>
+                        </a:ext>
+                      </a:extLst>
+                    </a:blip>
+                    <a:stretch>
+                      <a:fillRect/>
+                    </a:stretch>
+                  </pic:blipFill>
+                  <pic:spPr>
+                    <a:xfrm>
+                      <a:off x="0" y="0"/>
+                      <a:ext cx="5943600" cy="3343275"/>
+                    </a:xfrm>
+                    <a:prstGeom prst="rect">
+                      <a:avLst/>
+                    </a:prstGeom>
+                  </pic:spPr>
+                </pic:pic>
+              </a:graphicData>
+            </a:graphic>
+          </wp:inline>
+        </w:drawing>
+      </w:r>
+      <w:r>
+        <w:rPr>
+          <w:b/>
+          <w:bCs/>
+          <w:noProof/>
+        </w:rPr>
+        <w:drawing>
+          <wp:inline distT="0" distB="0" distL="0" distR="0" wp14:anchorId="4679AB18" wp14:editId="2460B1F6">
+            <wp:extent cx="5943600" cy="3343275"/>
+            <wp:effectExtent l="0" t="0" r="0" b="9525"/>
+            <wp:docPr id="15" name="Picture 15" descr="A screenshot of a computer&#10;&#10;Description automatically generated"/>
+            <wp:cNvGraphicFramePr>
+              <a:graphicFrameLocks xmlns:a="http://schemas.openxmlformats.org/drawingml/2006/main" noChangeAspect="1"/>
+            </wp:cNvGraphicFramePr>
+            <a:graphic xmlns:a="http://schemas.openxmlformats.org/drawingml/2006/main">
+              <a:graphicData uri="http://schemas.openxmlformats.org/drawingml/2006/picture">
+                <pic:pic xmlns:pic="http://schemas.openxmlformats.org/drawingml/2006/picture">
+                  <pic:nvPicPr>
+                    <pic:cNvPr id="15" name="Picture 15" descr="A screenshot of a computer&#10;&#10;Description automatically generated"/>
+                    <pic:cNvPicPr/>
+                  </pic:nvPicPr>
+                  <pic:blipFill>
+                    <a:blip r:embed="rId20" cstate="print">
+                      <a:extLst>
+                        <a:ext uri="{28A0092B-C50C-407E-A947-70E740481C1C}">
+                          <a14:useLocalDpi xmlns:a14="http://schemas.microsoft.com/office/drawing/2010/main" val="0"/>
+                        </a:ext>
+                      </a:extLst>
+                    </a:blip>
+                    <a:stretch>
+                      <a:fillRect/>
+                    </a:stretch>
+                  </pic:blipFill>
+                  <pic:spPr>
+                    <a:xfrm>
+                      <a:off x="0" y="0"/>
+                      <a:ext cx="5943600" cy="3343275"/>
+                    </a:xfrm>
+                    <a:prstGeom prst="rect">
+                      <a:avLst/>
+                    </a:prstGeom>
+                  </pic:spPr>
+                </pic:pic>
+              </a:graphicData>
+            </a:graphic>
+          </wp:inline>
+        </w:drawing>
+      </w:r>
+      <w:r>
+        <w:rPr>
+          <w:b/>
+          <w:bCs/>
+          <w:noProof/>
+        </w:rPr>
+        <w:lastRenderedPageBreak/>
+        <w:drawing>
+          <wp:inline distT="0" distB="0" distL="0" distR="0" wp14:anchorId="2F895430" wp14:editId="59320420">
+            <wp:extent cx="5943600" cy="3343275"/>
+            <wp:effectExtent l="0" t="0" r="0" b="9525"/>
+            <wp:docPr id="16" name="Picture 16" descr="A screenshot of a computer&#10;&#10;Description automatically generated"/>
+            <wp:cNvGraphicFramePr>
+              <a:graphicFrameLocks xmlns:a="http://schemas.openxmlformats.org/drawingml/2006/main" noChangeAspect="1"/>
+            </wp:cNvGraphicFramePr>
+            <a:graphic xmlns:a="http://schemas.openxmlformats.org/drawingml/2006/main">
+              <a:graphicData uri="http://schemas.openxmlformats.org/drawingml/2006/picture">
+                <pic:pic xmlns:pic="http://schemas.openxmlformats.org/drawingml/2006/picture">
+                  <pic:nvPicPr>
+                    <pic:cNvPr id="16" name="Picture 16" descr="A screenshot of a computer&#10;&#10;Description automatically generated"/>
+                    <pic:cNvPicPr/>
+                  </pic:nvPicPr>
+                  <pic:blipFill>
+                    <a:blip r:embed="rId21" cstate="print">
+                      <a:extLst>
+                        <a:ext uri="{28A0092B-C50C-407E-A947-70E740481C1C}">
+                          <a14:useLocalDpi xmlns:a14="http://schemas.microsoft.com/office/drawing/2010/main" val="0"/>
+                        </a:ext>
+                      </a:extLst>
+                    </a:blip>
+                    <a:stretch>
+                      <a:fillRect/>
+                    </a:stretch>
+                  </pic:blipFill>
+                  <pic:spPr>
+                    <a:xfrm>
+                      <a:off x="0" y="0"/>
+                      <a:ext cx="5943600" cy="3343275"/>
+                    </a:xfrm>
+                    <a:prstGeom prst="rect">
+                      <a:avLst/>
+                    </a:prstGeom>
+                  </pic:spPr>
+                </pic:pic>
+              </a:graphicData>
+            </a:graphic>
+          </wp:inline>
+        </w:drawing>
+      </w:r>
+      <w:r>
+        <w:rPr>
+          <w:b/>
+          <w:bCs/>
+          <w:noProof/>
+        </w:rPr>
+        <w:drawing>
+          <wp:inline distT="0" distB="0" distL="0" distR="0" wp14:anchorId="707C28B8" wp14:editId="7FE70FE1">
+            <wp:extent cx="5943600" cy="3343275"/>
+            <wp:effectExtent l="0" t="0" r="0" b="9525"/>
+            <wp:docPr id="17" name="Picture 17" descr="A screenshot of a computer&#10;&#10;Description automatically generated"/>
+            <wp:cNvGraphicFramePr>
+              <a:graphicFrameLocks xmlns:a="http://schemas.openxmlformats.org/drawingml/2006/main" noChangeAspect="1"/>
+            </wp:cNvGraphicFramePr>
+            <a:graphic xmlns:a="http://schemas.openxmlformats.org/drawingml/2006/main">
+              <a:graphicData uri="http://schemas.openxmlformats.org/drawingml/2006/picture">
+                <pic:pic xmlns:pic="http://schemas.openxmlformats.org/drawingml/2006/picture">
+                  <pic:nvPicPr>
+                    <pic:cNvPr id="17" name="Picture 17" descr="A screenshot of a computer&#10;&#10;Description automatically generated"/>
+                    <pic:cNvPicPr/>
+                  </pic:nvPicPr>
+                  <pic:blipFill>
+                    <a:blip r:embed="rId22" cstate="print">
+                      <a:extLst>
+                        <a:ext uri="{28A0092B-C50C-407E-A947-70E740481C1C}">
+                          <a14:useLocalDpi xmlns:a14="http://schemas.microsoft.com/office/drawing/2010/main" val="0"/>
+                        </a:ext>
+                      </a:extLst>
+                    </a:blip>
+                    <a:stretch>
+                      <a:fillRect/>
+                    </a:stretch>
+                  </pic:blipFill>
+                  <pic:spPr>
+                    <a:xfrm>
+                      <a:off x="0" y="0"/>
+                      <a:ext cx="5943600" cy="3343275"/>
+                    </a:xfrm>
+                    <a:prstGeom prst="rect">
+                      <a:avLst/>
+                    </a:prstGeom>
+                  </pic:spPr>
+                </pic:pic>
+              </a:graphicData>
+            </a:graphic>
+          </wp:inline>
+        </w:drawing>
+      </w:r>
+      <w:r>
+        <w:rPr>
+          <w:b/>
+          <w:bCs/>
+          <w:noProof/>
+        </w:rPr>
+        <w:lastRenderedPageBreak/>
+        <w:drawing>
+          <wp:inline distT="0" distB="0" distL="0" distR="0" wp14:anchorId="067772A8" wp14:editId="1FE21981">
+            <wp:extent cx="5943600" cy="3343275"/>
+            <wp:effectExtent l="0" t="0" r="0" b="9525"/>
+            <wp:docPr id="18" name="Picture 18" descr="Graphical user interface, text, application, email&#10;&#10;Description automatically generated"/>
+            <wp:cNvGraphicFramePr>
+              <a:graphicFrameLocks xmlns:a="http://schemas.openxmlformats.org/drawingml/2006/main" noChangeAspect="1"/>
+            </wp:cNvGraphicFramePr>
+            <a:graphic xmlns:a="http://schemas.openxmlformats.org/drawingml/2006/main">
+              <a:graphicData uri="http://schemas.openxmlformats.org/drawingml/2006/picture">
+                <pic:pic xmlns:pic="http://schemas.openxmlformats.org/drawingml/2006/picture">
+                  <pic:nvPicPr>
+                    <pic:cNvPr id="18" name="Picture 18" descr="Graphical user interface, text, application, email&#10;&#10;Description automatically generated"/>
+                    <pic:cNvPicPr/>
+                  </pic:nvPicPr>
+                  <pic:blipFill>
+                    <a:blip r:embed="rId23" cstate="print">
+                      <a:extLst>
+                        <a:ext uri="{28A0092B-C50C-407E-A947-70E740481C1C}">
+                          <a14:useLocalDpi xmlns:a14="http://schemas.microsoft.com/office/drawing/2010/main" val="0"/>
+                        </a:ext>
+                      </a:extLst>
+                    </a:blip>
+                    <a:stretch>
+                      <a:fillRect/>
+                    </a:stretch>
+                  </pic:blipFill>
+                  <pic:spPr>
+                    <a:xfrm>
+                      <a:off x="0" y="0"/>
+                      <a:ext cx="5943600" cy="3343275"/>
+                    </a:xfrm>
+                    <a:prstGeom prst="rect">
+                      <a:avLst/>
+                    </a:prstGeom>
+                  </pic:spPr>
+                </pic:pic>
+              </a:graphicData>
+            </a:graphic>
+          </wp:inline>
+        </w:drawing>
+      </w:r>
+      <w:r>
+        <w:rPr>
+          <w:b/>
+          <w:bCs/>
+          <w:noProof/>
+        </w:rPr>
+        <w:drawing>
+          <wp:inline distT="0" distB="0" distL="0" distR="0" wp14:anchorId="5124ED67" wp14:editId="669DAA54">
+            <wp:extent cx="5943600" cy="3343275"/>
+            <wp:effectExtent l="0" t="0" r="0" b="9525"/>
+            <wp:docPr id="19" name="Picture 19" descr="Graphical user interface, text, application, email&#10;&#10;Description automatically generated"/>
+            <wp:cNvGraphicFramePr>
+              <a:graphicFrameLocks xmlns:a="http://schemas.openxmlformats.org/drawingml/2006/main" noChangeAspect="1"/>
+            </wp:cNvGraphicFramePr>
+            <a:graphic xmlns:a="http://schemas.openxmlformats.org/drawingml/2006/main">
+              <a:graphicData uri="http://schemas.openxmlformats.org/drawingml/2006/picture">
+                <pic:pic xmlns:pic="http://schemas.openxmlformats.org/drawingml/2006/picture">
+                  <pic:nvPicPr>
+                    <pic:cNvPr id="19" name="Picture 19" descr="Graphical user interface, text, application, email&#10;&#10;Description automatically generated"/>
+                    <pic:cNvPicPr/>
+                  </pic:nvPicPr>
+                  <pic:blipFill>
+                    <a:blip r:embed="rId24" cstate="print">
+                      <a:extLst>
+                        <a:ext uri="{28A0092B-C50C-407E-A947-70E740481C1C}">
+                          <a14:useLocalDpi xmlns:a14="http://schemas.microsoft.com/office/drawing/2010/main" val="0"/>
+                        </a:ext>
+                      </a:extLst>
+                    </a:blip>
+                    <a:stretch>
+                      <a:fillRect/>
+                    </a:stretch>
+                  </pic:blipFill>
+                  <pic:spPr>
+                    <a:xfrm>
+                      <a:off x="0" y="0"/>
+                      <a:ext cx="5943600" cy="3343275"/>
+                    </a:xfrm>
+                    <a:prstGeom prst="rect">
+                      <a:avLst/>
+                    </a:prstGeom>
+                  </pic:spPr>
+                </pic:pic>
+              </a:graphicData>
+            </a:graphic>
+          </wp:inline>
+        </w:drawing>
       </w:r>
     </w:p>
     <w:sectPr>
@@ -1408,7 +1956,6 @@
   <w:style w:type="character" w:default="1" w:styleId="DefaultParagraphFont">
     <w:name w:val="Default Paragraph Font"/>
     <w:uiPriority w:val="1"/>
-    <w:semiHidden/>
     <w:unhideWhenUsed/>
   </w:style>
   <w:style w:type="table" w:default="1" w:styleId="TableNormal">

</xml_diff>